<commit_message>
chore(practicals): general maintainance and improvements
- Improved README documentation
- Stop tracking auto-generated .bmm files
- Start tracking .xise files
- Removed unnecessary comments
- improve some code and their outputs
- fix some bugs and issues
</commit_message>
<xml_diff>
--- a/docs/lab01/outputs.docx
+++ b/docs/lab01/outputs.docx
@@ -364,8 +364,8 @@
         </w:rPr>
         <w:lastRenderedPageBreak/>
         <w:drawing>
-          <wp:inline distT="0" distB="0" distL="0" distR="0" wp14:anchorId="09F15580" wp14:editId="04355A27">
-            <wp:extent cx="4772691" cy="5220429"/>
+          <wp:inline distT="0" distB="0" distL="0" distR="0" wp14:anchorId="09F15580" wp14:editId="2764A2ED">
+            <wp:extent cx="4772691" cy="5213541"/>
             <wp:effectExtent l="0" t="0" r="0" b="0"/>
             <wp:docPr id="1147661791" name="Picture 5"/>
             <wp:cNvGraphicFramePr>
@@ -375,7 +375,7 @@
               <a:graphicData uri="http://schemas.openxmlformats.org/drawingml/2006/picture">
                 <pic:pic xmlns:pic="http://schemas.openxmlformats.org/drawingml/2006/picture">
                   <pic:nvPicPr>
-                    <pic:cNvPr id="1147661791" name="Picture 1147661791"/>
+                    <pic:cNvPr id="1147661791" name="Picture 5"/>
                     <pic:cNvPicPr/>
                   </pic:nvPicPr>
                   <pic:blipFill>
@@ -403,7 +403,7 @@
                   <pic:spPr>
                     <a:xfrm>
                       <a:off x="0" y="0"/>
-                      <a:ext cx="4772691" cy="5220429"/>
+                      <a:ext cx="4772691" cy="5213541"/>
                     </a:xfrm>
                     <a:prstGeom prst="rect">
                       <a:avLst/>
@@ -448,9 +448,9 @@
           <w:noProof/>
         </w:rPr>
         <w:drawing>
-          <wp:inline distT="0" distB="0" distL="0" distR="0" wp14:anchorId="4EC4EBD6" wp14:editId="75145213">
-            <wp:extent cx="5943600" cy="2893060"/>
-            <wp:effectExtent l="0" t="0" r="0" b="0"/>
+          <wp:inline distT="0" distB="0" distL="0" distR="0" wp14:anchorId="4EC4EBD6" wp14:editId="37ED832C">
+            <wp:extent cx="5943600" cy="2857499"/>
+            <wp:effectExtent l="0" t="0" r="0" b="635"/>
             <wp:docPr id="1063168835" name="Picture 6"/>
             <wp:cNvGraphicFramePr>
               <a:graphicFrameLocks xmlns:a="http://schemas.openxmlformats.org/drawingml/2006/main" noChangeAspect="1"/>
@@ -459,7 +459,7 @@
               <a:graphicData uri="http://schemas.openxmlformats.org/drawingml/2006/picture">
                 <pic:pic xmlns:pic="http://schemas.openxmlformats.org/drawingml/2006/picture">
                   <pic:nvPicPr>
-                    <pic:cNvPr id="1063168835" name="Picture 1063168835"/>
+                    <pic:cNvPr id="1063168835" name="Picture 6"/>
                     <pic:cNvPicPr/>
                   </pic:nvPicPr>
                   <pic:blipFill>
@@ -487,7 +487,7 @@
                   <pic:spPr>
                     <a:xfrm>
                       <a:off x="0" y="0"/>
-                      <a:ext cx="5943600" cy="2893060"/>
+                      <a:ext cx="5943600" cy="2857499"/>
                     </a:xfrm>
                     <a:prstGeom prst="rect">
                       <a:avLst/>
@@ -532,7 +532,7 @@
         </w:rPr>
         <w:lastRenderedPageBreak/>
         <w:drawing>
-          <wp:inline distT="0" distB="0" distL="0" distR="0" wp14:anchorId="1F249155" wp14:editId="7BBCFD46">
+          <wp:inline distT="0" distB="0" distL="0" distR="0" wp14:anchorId="1F249155" wp14:editId="411C8ADE">
             <wp:extent cx="5943600" cy="1127125"/>
             <wp:effectExtent l="0" t="0" r="0" b="0"/>
             <wp:docPr id="1894734504" name="Picture 7"/>
@@ -549,6 +549,15 @@
                   <pic:blipFill>
                     <a:blip r:embed="rId10">
                       <a:extLst>
+                        <a:ext uri="{BEBA8EAE-BF5A-486C-A8C5-ECC9F3942E4B}">
+                          <a14:imgProps xmlns:a14="http://schemas.microsoft.com/office/drawing/2010/main">
+                            <a14:imgLayer r:embed="rId11">
+                              <a14:imgEffect>
+                                <a14:saturation sat="0"/>
+                              </a14:imgEffect>
+                            </a14:imgLayer>
+                          </a14:imgProps>
+                        </a:ext>
                         <a:ext uri="{28A0092B-C50C-407E-A947-70E740481C1C}">
                           <a14:useLocalDpi xmlns:a14="http://schemas.microsoft.com/office/drawing/2010/main" val="0"/>
                         </a:ext>
@@ -606,7 +615,7 @@
           <w:noProof/>
         </w:rPr>
         <w:drawing>
-          <wp:inline distT="0" distB="0" distL="0" distR="0" wp14:anchorId="2CE41883" wp14:editId="1CA930FC">
+          <wp:inline distT="0" distB="0" distL="0" distR="0" wp14:anchorId="2CE41883" wp14:editId="7F084222">
             <wp:extent cx="5943600" cy="1123950"/>
             <wp:effectExtent l="0" t="0" r="0" b="0"/>
             <wp:docPr id="2026523929" name="Picture 8"/>
@@ -621,8 +630,17 @@
                     <pic:cNvPicPr/>
                   </pic:nvPicPr>
                   <pic:blipFill>
-                    <a:blip r:embed="rId11">
+                    <a:blip r:embed="rId12">
                       <a:extLst>
+                        <a:ext uri="{BEBA8EAE-BF5A-486C-A8C5-ECC9F3942E4B}">
+                          <a14:imgProps xmlns:a14="http://schemas.microsoft.com/office/drawing/2010/main">
+                            <a14:imgLayer r:embed="rId13">
+                              <a14:imgEffect>
+                                <a14:saturation sat="0"/>
+                              </a14:imgEffect>
+                            </a14:imgLayer>
+                          </a14:imgProps>
+                        </a:ext>
                         <a:ext uri="{28A0092B-C50C-407E-A947-70E740481C1C}">
                           <a14:useLocalDpi xmlns:a14="http://schemas.microsoft.com/office/drawing/2010/main" val="0"/>
                         </a:ext>
@@ -680,7 +698,7 @@
           <w:noProof/>
         </w:rPr>
         <w:drawing>
-          <wp:inline distT="0" distB="0" distL="0" distR="0" wp14:anchorId="3007780D" wp14:editId="21C90466">
+          <wp:inline distT="0" distB="0" distL="0" distR="0" wp14:anchorId="3007780D" wp14:editId="0F4E0A95">
             <wp:extent cx="5943600" cy="1245870"/>
             <wp:effectExtent l="0" t="0" r="0" b="0"/>
             <wp:docPr id="1993777435" name="Picture 9"/>
@@ -695,8 +713,17 @@
                     <pic:cNvPicPr/>
                   </pic:nvPicPr>
                   <pic:blipFill>
-                    <a:blip r:embed="rId12">
+                    <a:blip r:embed="rId14">
                       <a:extLst>
+                        <a:ext uri="{BEBA8EAE-BF5A-486C-A8C5-ECC9F3942E4B}">
+                          <a14:imgProps xmlns:a14="http://schemas.microsoft.com/office/drawing/2010/main">
+                            <a14:imgLayer r:embed="rId15">
+                              <a14:imgEffect>
+                                <a14:saturation sat="0"/>
+                              </a14:imgEffect>
+                            </a14:imgLayer>
+                          </a14:imgProps>
+                        </a:ext>
                         <a:ext uri="{28A0092B-C50C-407E-A947-70E740481C1C}">
                           <a14:useLocalDpi xmlns:a14="http://schemas.microsoft.com/office/drawing/2010/main" val="0"/>
                         </a:ext>

</xml_diff>